<commit_message>
feat: thank You Lord Jesus Christ our Holy Savior and our Perfect Redeemer
thank You Fathe rGOD Most High Lord Jesus Christ
</commit_message>
<xml_diff>
--- a/Translating the Bible/GotQuestion.com Articles/Group 98/translated/Old-Testament-sacrifices_Ukrainian.docx
+++ b/Translating the Bible/GotQuestion.com Articles/Group 98/translated/Old-Testament-sacrifices_Ukrainian.docx
@@ -1,21 +1,19 @@
 
 <file path=word/document.xml><?xml version="1.0" encoding="utf-8"?>
-<w:document xmlns:wpc="http://schemas.microsoft.com/office/word/2010/wordprocessingCanvas" xmlns:cx="http://schemas.microsoft.com/office/drawing/2014/chartex" xmlns:cx1="http://schemas.microsoft.com/office/drawing/2015/9/8/chartex" xmlns:cx2="http://schemas.microsoft.com/office/drawing/2015/10/21/chartex" xmlns:cx3="http://schemas.microsoft.com/office/drawing/2016/5/9/chartex" xmlns:cx4="http://schemas.microsoft.com/office/drawing/2016/5/10/chartex" xmlns:cx5="http://schemas.microsoft.com/office/drawing/2016/5/11/chartex" xmlns:cx6="http://schemas.microsoft.com/office/drawing/2016/5/12/chartex" xmlns:cx7="http://schemas.microsoft.com/office/drawing/2016/5/13/chartex" xmlns:cx8="http://schemas.microsoft.com/office/drawing/2016/5/14/chartex" xmlns:mc="http://schemas.openxmlformats.org/markup-compatibility/2006" xmlns:aink="http://schemas.microsoft.com/office/drawing/2016/ink" xmlns:am3d="http://schemas.microsoft.com/office/drawing/2017/model3d" xmlns:o="urn:schemas-microsoft-com:office:office" xmlns:r="http://schemas.openxmlformats.org/officeDocument/2006/relationships" xmlns:m="http://schemas.openxmlformats.org/officeDocument/2006/math" xmlns:v="urn:schemas-microsoft-com:vml" xmlns:wp14="http://schemas.microsoft.com/office/word/2010/wordprocessingDrawing" xmlns:wp="http://schemas.openxmlformats.org/drawingml/2006/wordprocessingDrawing" xmlns:w10="urn:schemas-microsoft-com:office:word" xmlns:w="http://schemas.openxmlformats.org/wordprocessingml/2006/main" xmlns:w14="http://schemas.microsoft.com/office/word/2010/wordml" xmlns:w15="http://schemas.microsoft.com/office/word/2012/wordml" xmlns:w16cid="http://schemas.microsoft.com/office/word/2016/wordml/cid" xmlns:w16se="http://schemas.microsoft.com/office/word/2015/wordml/symex" xmlns:wpg="http://schemas.microsoft.com/office/word/2010/wordprocessingGroup" xmlns:wpi="http://schemas.microsoft.com/office/word/2010/wordprocessingInk" xmlns:wne="http://schemas.microsoft.com/office/word/2006/wordml" xmlns:wps="http://schemas.microsoft.com/office/word/2010/wordprocessingShape" mc:Ignorable="w14 w15 w16se w16cid wp14">
+<w:document xmlns:wpc="http://schemas.microsoft.com/office/word/2010/wordprocessingCanvas" xmlns:cx="http://schemas.microsoft.com/office/drawing/2014/chartex" xmlns:cx1="http://schemas.microsoft.com/office/drawing/2015/9/8/chartex" xmlns:cx2="http://schemas.microsoft.com/office/drawing/2015/10/21/chartex" xmlns:cx3="http://schemas.microsoft.com/office/drawing/2016/5/9/chartex" xmlns:cx4="http://schemas.microsoft.com/office/drawing/2016/5/10/chartex" xmlns:cx5="http://schemas.microsoft.com/office/drawing/2016/5/11/chartex" xmlns:cx6="http://schemas.microsoft.com/office/drawing/2016/5/12/chartex" xmlns:cx7="http://schemas.microsoft.com/office/drawing/2016/5/13/chartex" xmlns:cx8="http://schemas.microsoft.com/office/drawing/2016/5/14/chartex" xmlns:mc="http://schemas.openxmlformats.org/markup-compatibility/2006" xmlns:aink="http://schemas.microsoft.com/office/drawing/2016/ink" xmlns:am3d="http://schemas.microsoft.com/office/drawing/2017/model3d" xmlns:o="urn:schemas-microsoft-com:office:office" xmlns:oel="http://schemas.microsoft.com/office/2019/extlst" xmlns:r="http://schemas.openxmlformats.org/officeDocument/2006/relationships" xmlns:m="http://schemas.openxmlformats.org/officeDocument/2006/math" xmlns:v="urn:schemas-microsoft-com:vml" xmlns:wp14="http://schemas.microsoft.com/office/word/2010/wordprocessingDrawing" xmlns:wp="http://schemas.openxmlformats.org/drawingml/2006/wordprocessingDrawing" xmlns:w10="urn:schemas-microsoft-com:office:word" xmlns:w="http://schemas.openxmlformats.org/wordprocessingml/2006/main" xmlns:w14="http://schemas.microsoft.com/office/word/2010/wordml" xmlns:w15="http://schemas.microsoft.com/office/word/2012/wordml" xmlns:w16cex="http://schemas.microsoft.com/office/word/2018/wordml/cex" xmlns:w16cid="http://schemas.microsoft.com/office/word/2016/wordml/cid" xmlns:w16="http://schemas.microsoft.com/office/word/2018/wordml" xmlns:w16du="http://schemas.microsoft.com/office/word/2023/wordml/word16du" xmlns:w16sdtdh="http://schemas.microsoft.com/office/word/2020/wordml/sdtdatahash" xmlns:w16se="http://schemas.microsoft.com/office/word/2015/wordml/symex" xmlns:wpg="http://schemas.microsoft.com/office/word/2010/wordprocessingGroup" xmlns:wpi="http://schemas.microsoft.com/office/word/2010/wordprocessingInk" xmlns:wne="http://schemas.microsoft.com/office/word/2006/wordml" xmlns:wps="http://schemas.microsoft.com/office/word/2010/wordprocessingShape" mc:Ignorable="w14 w15 w16se w16cid w16 w16cex w16sdtdh w16du wp14">
   <w:body>
     <w:p>
       <w:pPr>
         <w:rPr>
-          <w:rStyle w:val="Strong"/>
+          <w:rStyle w:val="a3"/>
           <w:rFonts w:cs="Calibri"/>
           <w:b w:val="0"/>
           <w:color w:val="000000"/>
         </w:rPr>
       </w:pPr>
-      <w:bookmarkStart w:id="0" w:name="_GoBack"/>
-      <w:bookmarkEnd w:id="0"/>
-      <w:r>
-        <w:rPr>
-          <w:rStyle w:val="Strong"/>
+      <w:r>
+        <w:rPr>
+          <w:rStyle w:val="a3"/>
           <w:rFonts w:cs="Calibri"/>
           <w:color w:val="000000"/>
         </w:rPr>
@@ -23,18 +21,18 @@
       </w:r>
       <w:r>
         <w:rPr>
-          <w:rStyle w:val="Strong"/>
+          <w:rStyle w:val="a3"/>
           <w:rFonts w:cs="Calibri"/>
           <w:b w:val="0"/>
           <w:color w:val="000000"/>
         </w:rPr>
-        <w:t>Old Testament sacrifices</w:t>
+        <w:t>Старозавітні жертвоприношення</w:t>
       </w:r>
     </w:p>
     <w:p>
       <w:pPr>
         <w:rPr>
-          <w:rStyle w:val="Strong"/>
+          <w:rStyle w:val="a3"/>
           <w:rFonts w:cs="Calibri"/>
           <w:b w:val="0"/>
           <w:color w:val="000000"/>
@@ -42,7 +40,7 @@
       </w:pPr>
       <w:r>
         <w:rPr>
-          <w:rStyle w:val="Strong"/>
+          <w:rStyle w:val="a3"/>
           <w:rFonts w:cs="Calibri"/>
           <w:color w:val="000000"/>
         </w:rPr>
@@ -53,13 +51,13 @@
           <w:rFonts w:cs="Calibri"/>
           <w:color w:val="000000"/>
         </w:rPr>
-        <w:t>What were the various sacrifices in the Old Testament? How many different types of sacrifices were there in the Old Testament?</w:t>
+        <w:t>Якими були різні жертвоприношення в Старому Завіті? Скільки різних видів жертвоприношень було в Старому Завіті?</w:t>
       </w:r>
     </w:p>
     <w:p>
       <w:pPr>
         <w:rPr>
-          <w:rStyle w:val="Strong"/>
+          <w:rStyle w:val="a3"/>
           <w:rFonts w:cs="Calibri"/>
           <w:color w:val="000000"/>
         </w:rPr>
@@ -79,21 +77,7 @@
           <w:bCs/>
           <w:color w:val="000000"/>
         </w:rPr>
-        <w:t>Question: "What were the various sacrifices in the Old Testament?"</w:t>
-      </w:r>
-      <w:r>
-        <w:rPr>
-          <w:rFonts w:cs="Calibri"/>
-          <w:color w:val="000000"/>
-        </w:rPr>
-        <w:br/>
-      </w:r>
-      <w:r>
-        <w:rPr>
-          <w:rFonts w:cs="Calibri"/>
-          <w:color w:val="000000"/>
-        </w:rPr>
-        <w:br/>
+        <w:t>Question: "</w:t>
       </w:r>
       <w:r>
         <w:rPr>
@@ -102,6 +86,38 @@
           <w:bCs/>
           <w:color w:val="000000"/>
         </w:rPr>
+        <w:t>Якими були різні жертвоприношення в Старому Завіті</w:t>
+      </w:r>
+      <w:r>
+        <w:rPr>
+          <w:rFonts w:cs="Calibri"/>
+          <w:b/>
+          <w:bCs/>
+          <w:color w:val="000000"/>
+        </w:rPr>
+        <w:t>?"</w:t>
+      </w:r>
+      <w:r>
+        <w:rPr>
+          <w:rFonts w:cs="Calibri"/>
+          <w:color w:val="000000"/>
+        </w:rPr>
+        <w:br/>
+      </w:r>
+      <w:r>
+        <w:rPr>
+          <w:rFonts w:cs="Calibri"/>
+          <w:color w:val="000000"/>
+        </w:rPr>
+        <w:br/>
+      </w:r>
+      <w:r>
+        <w:rPr>
+          <w:rFonts w:cs="Calibri"/>
+          <w:b/>
+          <w:bCs/>
+          <w:color w:val="000000"/>
+        </w:rPr>
         <w:t>Answer:</w:t>
       </w:r>
       <w:r>
@@ -109,126 +125,232 @@
           <w:rFonts w:cs="Calibri"/>
           <w:color w:val="000000"/>
         </w:rPr>
-        <w:t> There are five main types of sacrifices, or offerings, in the Old Testament. The burnt offering (Leviticus 1; 6:8–13; 8:18-21; 16:24), the grain offering (Leviticus 2; 6:14–23), the peace offering (Leviticus 3; 7:11–34), the sin offering (Leviticus 4; 5:1–13; 6:24–30; 8:14–17; 16:3–22), and the trespass offering (Leviticus 5:14–19; 6:1–7; 7:1–6). Each of these sacrifices involved certain elements, either animal or fruit of the field, and had a specific purpose. Most were split into two or three portions—God’s portion, the portion for the Levites or priests, and, if there was a third, a portion kept by the person offering the sacrifice. The sacrifices can be broadly categorized as either voluntary or mandatory offerings.</w:t>
-      </w:r>
-      <w:r>
-        <w:rPr>
-          <w:rFonts w:cs="Calibri"/>
-          <w:color w:val="000000"/>
-        </w:rPr>
-        <w:br/>
-      </w:r>
-      <w:r>
-        <w:rPr>
-          <w:rFonts w:cs="Calibri"/>
-          <w:color w:val="000000"/>
-        </w:rPr>
-        <w:br/>
-      </w:r>
-      <w:r>
-        <w:rPr>
-          <w:rStyle w:val="Strong"/>
-          <w:rFonts w:cs="Calibri"/>
-          <w:color w:val="000000"/>
-        </w:rPr>
-        <w:t>Voluntary Sacrifices</w:t>
-      </w:r>
-      <w:r>
-        <w:rPr>
-          <w:rFonts w:cs="Calibri"/>
-          <w:color w:val="000000"/>
-        </w:rPr>
-        <w:br/>
-      </w:r>
-      <w:r>
-        <w:rPr>
-          <w:rFonts w:cs="Calibri"/>
-          <w:color w:val="000000"/>
-        </w:rPr>
-        <w:br/>
-        <w:t>There were three voluntary offerings. The first was the burnt offering, a voluntary act of worship to express devotion or commitment to God. It was also used as an atonement for unintentional sin. The elements of the burnt offering were a bull, a bird, or a ram without blemish. The meat and bones and organs of the animal were to be totally burnt, and this was God’s portion. The animal’s hide was given to the Levites, who could later sell it to earn money for themselves.</w:t>
-      </w:r>
-      <w:r>
-        <w:rPr>
-          <w:rFonts w:cs="Calibri"/>
-          <w:color w:val="000000"/>
-        </w:rPr>
-        <w:br/>
-      </w:r>
-      <w:r>
-        <w:rPr>
-          <w:rFonts w:cs="Calibri"/>
-          <w:color w:val="000000"/>
-        </w:rPr>
-        <w:br/>
-        <w:t xml:space="preserve">The second voluntary offering was the grain offering, in which the fruit of the field was offered in the form of a cake or baked bread made of grain, fine flour, and oil and salt. The grain offering was one of the sacrifices accompanied by a drink offering of one-quarter </w:t>
-      </w:r>
-      <w:proofErr w:type="spellStart"/>
-      <w:r>
-        <w:rPr>
-          <w:rFonts w:cs="Calibri"/>
-          <w:color w:val="000000"/>
-        </w:rPr>
-        <w:t>hin</w:t>
-      </w:r>
-      <w:proofErr w:type="spellEnd"/>
-      <w:r>
-        <w:rPr>
-          <w:rFonts w:cs="Calibri"/>
-          <w:color w:val="000000"/>
-        </w:rPr>
-        <w:t xml:space="preserve"> (about a quart) of wine, which was poured into the fire on the altar (Numbers 15:4–5). The purpose of the grain offering was to express thanksgiving in recognition of God’s provision and unmerited goodwill toward the person making the sacrifice. The priests were given a portion of this offering, but it had to be eaten within the court of the tabernacle.</w:t>
-      </w:r>
-      <w:r>
-        <w:rPr>
-          <w:rFonts w:cs="Calibri"/>
-          <w:color w:val="000000"/>
-        </w:rPr>
-        <w:br/>
-      </w:r>
-      <w:r>
-        <w:rPr>
-          <w:rFonts w:cs="Calibri"/>
-          <w:color w:val="000000"/>
-        </w:rPr>
-        <w:br/>
-        <w:t>The third voluntary offering was the peace offering, which consisted of any unblemished animal from the worshiper’s herd, and/or various grains or breads. This was a sacrifice of thanksgiving and fellowship followed by a shared meal. The high priest was given the breast of the animal; the officiating priest was given the right foreleg. These pieces of the offering were called the “wave offering” and the “heave offering” because they were waved or lifted over the altar during the ceremony. The fat, kidneys, and lobe of the liver were given to God (burnt), and the remainder of the animal was for the participants to eat, symbolizing God’s provision. The vow offering, thanksgiving offering, and freewill offering mentioned in the Old Testament were all peace offerings.</w:t>
-      </w:r>
-      <w:r>
-        <w:rPr>
-          <w:rFonts w:cs="Calibri"/>
-          <w:color w:val="000000"/>
-        </w:rPr>
-        <w:br/>
-      </w:r>
-      <w:r>
-        <w:rPr>
-          <w:rFonts w:cs="Calibri"/>
-          <w:color w:val="000000"/>
-        </w:rPr>
-        <w:br/>
-      </w:r>
-      <w:r>
-        <w:rPr>
-          <w:rStyle w:val="Strong"/>
-          <w:rFonts w:cs="Calibri"/>
-          <w:color w:val="000000"/>
-        </w:rPr>
-        <w:t>Mandatory Sacrifices</w:t>
-      </w:r>
-      <w:r>
-        <w:rPr>
-          <w:rFonts w:cs="Calibri"/>
-          <w:color w:val="000000"/>
-        </w:rPr>
-        <w:br/>
-      </w:r>
-      <w:r>
-        <w:rPr>
-          <w:rFonts w:cs="Calibri"/>
-          <w:color w:val="000000"/>
-        </w:rPr>
-        <w:br/>
+        <w:t> </w:t>
+      </w:r>
+      <w:r>
+        <w:rPr>
+          <w:rFonts w:cs="Calibri"/>
+          <w:color w:val="000000"/>
+        </w:rPr>
+        <w:t>У Старому Завіті є п'ять основних типів жертвоприношень, або пожертв. Цілопалення (</w:t>
+      </w:r>
+      <w:hyperlink r:id="rId6" w:history="1">
+        <w:r>
+          <w:rPr>
+            <w:rStyle w:val="a4"/>
+            <w:rFonts w:cs="Calibri"/>
+          </w:rPr>
+          <w:t>Левит 1; 6:8-13; 8:18-21; 16:24</w:t>
+        </w:r>
+      </w:hyperlink>
+      <w:r>
+        <w:rPr>
+          <w:rFonts w:cs="Calibri"/>
+          <w:color w:val="000000"/>
+        </w:rPr>
+        <w:t>), хлібна жертва (</w:t>
+      </w:r>
+      <w:hyperlink r:id="rId7" w:history="1">
+        <w:r>
+          <w:rPr>
+            <w:rStyle w:val="a4"/>
+            <w:rFonts w:cs="Calibri"/>
+          </w:rPr>
+          <w:t>Левит 2; 6:14-23</w:t>
+        </w:r>
+      </w:hyperlink>
+      <w:r>
+        <w:rPr>
+          <w:rFonts w:cs="Calibri"/>
+          <w:color w:val="000000"/>
+        </w:rPr>
+        <w:t>), мирна жертва (</w:t>
+      </w:r>
+      <w:hyperlink r:id="rId8" w:history="1">
+        <w:r>
+          <w:rPr>
+            <w:rStyle w:val="a4"/>
+            <w:rFonts w:cs="Calibri"/>
+          </w:rPr>
+          <w:t>Левит 3; 7:11-34</w:t>
+        </w:r>
+      </w:hyperlink>
+      <w:r>
+        <w:rPr>
+          <w:rFonts w:cs="Calibri"/>
+          <w:color w:val="000000"/>
+        </w:rPr>
+        <w:t>), жертва за гріх (</w:t>
+      </w:r>
+      <w:hyperlink r:id="rId9" w:history="1">
+        <w:r>
+          <w:rPr>
+            <w:rStyle w:val="a4"/>
+            <w:rFonts w:cs="Calibri"/>
+          </w:rPr>
+          <w:t>Левит 4; 5:1-13; 6:24-30; 8:14-17; 16:3-22</w:t>
+        </w:r>
+      </w:hyperlink>
+      <w:r>
+        <w:rPr>
+          <w:rFonts w:cs="Calibri"/>
+          <w:color w:val="000000"/>
+        </w:rPr>
+        <w:t>) і жертва за провину (</w:t>
+      </w:r>
+      <w:hyperlink r:id="rId10" w:history="1">
+        <w:r>
+          <w:rPr>
+            <w:rStyle w:val="a4"/>
+            <w:rFonts w:cs="Calibri"/>
+          </w:rPr>
+          <w:t>Левит 5:14-19; 6:1-7; 7:1-6</w:t>
+        </w:r>
+      </w:hyperlink>
+      <w:r>
+        <w:rPr>
+          <w:rFonts w:cs="Calibri"/>
+          <w:color w:val="000000"/>
+        </w:rPr>
+        <w:t>). Кожна з цих жертв включала в себе певні елементи, або тварину, або польовий врожай, і мала певну мету. Більшість з них ділилася на дві або три частини - Божу частину, частину для левитів або священиків, і, якщо була третя частина, - частина, яка залишалася у того, хто приносив жертву. Жертвоприношення можна загалом поділити на добровільні та обов'язкові пожертви.</w:t>
+      </w:r>
+      <w:r>
+        <w:rPr>
+          <w:rFonts w:cs="Calibri"/>
+          <w:color w:val="000000"/>
+        </w:rPr>
+        <w:br/>
+      </w:r>
+      <w:r>
+        <w:rPr>
+          <w:rFonts w:cs="Calibri"/>
+          <w:color w:val="000000"/>
+        </w:rPr>
+        <w:br/>
+      </w:r>
+      <w:r>
+        <w:rPr>
+          <w:rStyle w:val="a3"/>
+          <w:rFonts w:cs="Calibri"/>
+          <w:color w:val="000000"/>
+        </w:rPr>
+        <w:t>Добровільні пожертви</w:t>
+      </w:r>
+      <w:r>
+        <w:rPr>
+          <w:rFonts w:cs="Calibri"/>
+          <w:color w:val="000000"/>
+        </w:rPr>
+        <w:br/>
+      </w:r>
+      <w:r>
+        <w:rPr>
+          <w:rFonts w:cs="Calibri"/>
+          <w:color w:val="000000"/>
+        </w:rPr>
+        <w:br/>
+      </w:r>
+      <w:r>
+        <w:rPr>
+          <w:rFonts w:cs="Calibri"/>
+          <w:color w:val="000000"/>
+        </w:rPr>
+        <w:t>Існувало три добровільні пожертви. Першою була цілопалення - добровільний акт поклоніння, який виражав відданість або прихильність Богові. Його також використовували як спокуту за ненавмисний гріх. Елементами цілопалення були бик, птах або баран без вад. М'ясо, кістки та органи тварини мали бути повністю спалені, і це була Божа частка. Шкуру тварини віддавали левітам, які могли пізніше продати її, аби заробити собі на життя.</w:t>
+      </w:r>
+      <w:r>
+        <w:rPr>
+          <w:rFonts w:cs="Calibri"/>
+          <w:color w:val="000000"/>
+        </w:rPr>
+        <w:br/>
+      </w:r>
+      <w:r>
+        <w:rPr>
+          <w:rFonts w:cs="Calibri"/>
+          <w:color w:val="000000"/>
+        </w:rPr>
+        <w:br/>
+      </w:r>
+      <w:r>
+        <w:rPr>
+          <w:rFonts w:cs="Calibri"/>
+          <w:color w:val="000000"/>
+        </w:rPr>
+        <w:t>Другою добровільною пожертвою була хлібна жертва, під час якої приносили плоди поля у вигляді коржа або печеного хліба із зерна, борошна вищого ґатунку, а також оливи та солі. Хлібна жертва була одним із жертвоприношень, що супроводжувалося приношенням вина - чверті гіна (близько кварти), яке виливали у вогонь на жертовнику (</w:t>
+      </w:r>
+      <w:hyperlink r:id="rId11" w:history="1">
+        <w:r>
+          <w:rPr>
+            <w:rStyle w:val="a4"/>
+            <w:rFonts w:cs="Calibri"/>
+          </w:rPr>
+          <w:t>Числа 15:4-5</w:t>
+        </w:r>
+      </w:hyperlink>
+      <w:r>
+        <w:rPr>
+          <w:rFonts w:cs="Calibri"/>
+          <w:color w:val="000000"/>
+        </w:rPr>
+        <w:t>). Метою хлібної жертви було висловити подяку на знак визнання Божого забезпечення і незаслуженої доброзичливості до того, хто приносив жертву. Священики отримували частину цього приношення, але вона мала бути з'їдена на подвір'ї скинії.</w:t>
+      </w:r>
+      <w:r>
+        <w:rPr>
+          <w:rFonts w:cs="Calibri"/>
+          <w:color w:val="000000"/>
+        </w:rPr>
+        <w:br/>
+      </w:r>
+      <w:r>
+        <w:rPr>
+          <w:rFonts w:cs="Calibri"/>
+          <w:color w:val="000000"/>
+        </w:rPr>
+        <w:br/>
+      </w:r>
+      <w:r>
+        <w:rPr>
+          <w:rFonts w:cs="Calibri"/>
+          <w:color w:val="000000"/>
+        </w:rPr>
+        <w:t>Третьою добровільною пожертвою була мирна жертва, яка складалася з будь-якої непорочної тварини зі стада того, хто поклонявся, та/або різних зерен чи хліба. Це була жертва подяки і товариства, за якою слідувала спільна трапеза. Первосвященикові давали груди тварини, а священикові, що виконував обов'язки, - праву передню ногу. Ці частини жертвоприношення називалися "жертва колихання" і "жертва підняття", тому що під час церемонії ними колихали або піднімали над жертовником. Жир, нирки і частку печінки віддавали Богові (спалювали), а решту тварини їли учасники церемонії, що символізувало Боже забезпечення. Жертва обітниці, жертва подяки і добровільна жертва, згадані в Старому Завіті, були мирними жертвами.</w:t>
+      </w:r>
+      <w:r>
+        <w:rPr>
+          <w:rFonts w:cs="Calibri"/>
+          <w:color w:val="000000"/>
+        </w:rPr>
+        <w:br/>
+      </w:r>
+      <w:r>
+        <w:rPr>
+          <w:rFonts w:cs="Calibri"/>
+          <w:color w:val="000000"/>
+        </w:rPr>
+        <w:br/>
+      </w:r>
+      <w:r>
+        <w:rPr>
+          <w:rStyle w:val="a3"/>
+          <w:rFonts w:cs="Calibri"/>
+          <w:color w:val="000000"/>
+        </w:rPr>
+        <w:t>Обов'язкові пожертви</w:t>
+      </w:r>
+      <w:r>
+        <w:rPr>
+          <w:rFonts w:cs="Calibri"/>
+          <w:color w:val="000000"/>
+        </w:rPr>
+        <w:br/>
+      </w:r>
+      <w:r>
+        <w:rPr>
+          <w:rFonts w:cs="Calibri"/>
+          <w:color w:val="000000"/>
+        </w:rPr>
+        <w:br/>
+        <w:t xml:space="preserve">There were two mandatory sacrifices in the Old Testament Law. The first was the sin offering. The </w:t>
       </w:r>
       <w:r>
         <w:rPr>
@@ -236,70 +358,22 @@
           <w:color w:val="000000"/>
         </w:rPr>
         <w:lastRenderedPageBreak/>
-        <w:t xml:space="preserve">There were two mandatory sacrifices in the Old Testament Law. The first was the sin offering. The purpose of the sin offering was to atone for sin and cleanse from defilement. There were five possible elements of a sin sacrifice—a young bull, a male goat, a female goat, a dove/pigeon, or 1/10 ephah of fine flour. The type of animal depended on the identity and financial situation of the giver. A female goat was the sin offering for the common person, fine flour was the sacrifice of the very poor, a young bull was offered for the high priest and the </w:t>
-      </w:r>
-      <w:proofErr w:type="gramStart"/>
-      <w:r>
-        <w:rPr>
-          <w:rFonts w:cs="Calibri"/>
-          <w:color w:val="000000"/>
-        </w:rPr>
-        <w:t>congregation as a whole, and</w:t>
-      </w:r>
-      <w:proofErr w:type="gramEnd"/>
-      <w:r>
-        <w:rPr>
-          <w:rFonts w:cs="Calibri"/>
-          <w:color w:val="000000"/>
-        </w:rPr>
-        <w:t xml:space="preserve"> so on. These sacrifices each had specific instructions for what to do with the blood of the animal during the ceremony. The fatty portions and lobe of the liver and kidneys were given to God (burnt); the rest of the animal was either totally burned on the altar and the ashes thrown outside the camp (in atoning for the high priest and congregation</w:t>
-      </w:r>
-      <w:proofErr w:type="gramStart"/>
-      <w:r>
-        <w:rPr>
-          <w:rFonts w:cs="Calibri"/>
-          <w:color w:val="000000"/>
-        </w:rPr>
-        <w:t>), or</w:t>
-      </w:r>
-      <w:proofErr w:type="gramEnd"/>
-      <w:r>
-        <w:rPr>
-          <w:rFonts w:cs="Calibri"/>
-          <w:color w:val="000000"/>
-        </w:rPr>
-        <w:t xml:space="preserve"> eaten within the tabernacle court.</w:t>
-      </w:r>
-      <w:r>
-        <w:rPr>
-          <w:rFonts w:cs="Calibri"/>
-          <w:color w:val="000000"/>
-        </w:rPr>
-        <w:br/>
-      </w:r>
-      <w:r>
-        <w:rPr>
-          <w:rFonts w:cs="Calibri"/>
-          <w:color w:val="000000"/>
-        </w:rPr>
-        <w:br/>
-        <w:t xml:space="preserve">The other mandatory sacrifice was the trespass offering, and this sacrifice was exclusively a ram. The trespass offering was given as atonement for unintentional sins that required reimbursement to an offended party, </w:t>
-      </w:r>
-      <w:proofErr w:type="gramStart"/>
-      <w:r>
-        <w:rPr>
-          <w:rFonts w:cs="Calibri"/>
-          <w:color w:val="000000"/>
-        </w:rPr>
-        <w:t>and also</w:t>
-      </w:r>
-      <w:proofErr w:type="gramEnd"/>
-      <w:r>
-        <w:rPr>
-          <w:rFonts w:cs="Calibri"/>
-          <w:color w:val="000000"/>
-        </w:rPr>
-        <w:t xml:space="preserve"> as a cleansing from defiling sins or physical maladies. Again, the fat portions, kidneys, and liver were offered to God, and the remainder of the ram had to be eaten inside the court of the tabernacle.</w:t>
+        <w:t>purpose of the sin offering was to atone for sin and cleanse from defilement. There were five possible elements of a sin sacrifice—a young bull, a male goat, a female goat, a dove/pigeon, or 1/10 ephah of fine flour. The type of animal depended on the identity and financial situation of the giver. A female goat was the sin offering for the common person, fine flour was the sacrifice of the very poor, a young bull was offered for the high priest and the congregation as a whole, and so on. These sacrifices each had specific instructions for what to do with the blood of the animal during the ceremony. The fatty portions and lobe of the liver and kidneys were given to God (burnt); the rest of the animal was either totally burned on the altar and the ashes thrown outside the camp (in atoning for the high priest and congregation), or eaten within the tabernacle court.</w:t>
+      </w:r>
+      <w:r>
+        <w:rPr>
+          <w:rFonts w:cs="Calibri"/>
+          <w:color w:val="000000"/>
+        </w:rPr>
+        <w:br/>
+      </w:r>
+      <w:r>
+        <w:rPr>
+          <w:rFonts w:cs="Calibri"/>
+          <w:color w:val="000000"/>
+        </w:rPr>
+        <w:br/>
+        <w:t>The other mandatory sacrifice was the trespass offering, and this sacrifice was exclusively a ram. The trespass offering was given as atonement for unintentional sins that required reimbursement to an offended party, and also as a cleansing from defiling sins or physical maladies. Again, the fat portions, kidneys, and liver were offered to God, and the remainder of the ram had to be eaten inside the court of the tabernacle.</w:t>
       </w:r>
       <w:r>
         <w:rPr>
@@ -386,7 +460,22 @@
           <w:rFonts w:cs="Calibri"/>
           <w:color w:val="000000"/>
         </w:rPr>
-        <w:t>"&gt;English&lt;/a&gt;&lt;br&gt;&lt;br&gt;</w:t>
+        <w:t>"&gt;</w:t>
+      </w:r>
+      <w:r>
+        <w:rPr>
+          <w:rFonts w:cs="Calibri"/>
+          <w:color w:val="000000"/>
+          <w:lang w:val="uk-UA"/>
+        </w:rPr>
+        <w:t>Англійською</w:t>
+      </w:r>
+      <w:r>
+        <w:rPr>
+          <w:rFonts w:cs="Calibri"/>
+          <w:color w:val="000000"/>
+        </w:rPr>
+        <w:t>&lt;/a&gt;&lt;br&gt;&lt;br&gt;</w:t>
       </w:r>
     </w:p>
     <w:sectPr>
@@ -400,7 +489,7 @@
 </file>
 
 <file path=word/numbering.xml><?xml version="1.0" encoding="utf-8"?>
-<w:numbering xmlns:wpc="http://schemas.microsoft.com/office/word/2010/wordprocessingCanvas" xmlns:cx="http://schemas.microsoft.com/office/drawing/2014/chartex" xmlns:cx1="http://schemas.microsoft.com/office/drawing/2015/9/8/chartex" xmlns:cx2="http://schemas.microsoft.com/office/drawing/2015/10/21/chartex" xmlns:cx3="http://schemas.microsoft.com/office/drawing/2016/5/9/chartex" xmlns:cx4="http://schemas.microsoft.com/office/drawing/2016/5/10/chartex" xmlns:cx5="http://schemas.microsoft.com/office/drawing/2016/5/11/chartex" xmlns:cx6="http://schemas.microsoft.com/office/drawing/2016/5/12/chartex" xmlns:cx7="http://schemas.microsoft.com/office/drawing/2016/5/13/chartex" xmlns:cx8="http://schemas.microsoft.com/office/drawing/2016/5/14/chartex" xmlns:mc="http://schemas.openxmlformats.org/markup-compatibility/2006" xmlns:aink="http://schemas.microsoft.com/office/drawing/2016/ink" xmlns:am3d="http://schemas.microsoft.com/office/drawing/2017/model3d" xmlns:o="urn:schemas-microsoft-com:office:office" xmlns:r="http://schemas.openxmlformats.org/officeDocument/2006/relationships" xmlns:m="http://schemas.openxmlformats.org/officeDocument/2006/math" xmlns:v="urn:schemas-microsoft-com:vml" xmlns:wp14="http://schemas.microsoft.com/office/word/2010/wordprocessingDrawing" xmlns:wp="http://schemas.openxmlformats.org/drawingml/2006/wordprocessingDrawing" xmlns:w10="urn:schemas-microsoft-com:office:word" xmlns:w="http://schemas.openxmlformats.org/wordprocessingml/2006/main" xmlns:w14="http://schemas.microsoft.com/office/word/2010/wordml" xmlns:w15="http://schemas.microsoft.com/office/word/2012/wordml" xmlns:w16cid="http://schemas.microsoft.com/office/word/2016/wordml/cid" xmlns:w16se="http://schemas.microsoft.com/office/word/2015/wordml/symex" xmlns:wpg="http://schemas.microsoft.com/office/word/2010/wordprocessingGroup" xmlns:wpi="http://schemas.microsoft.com/office/word/2010/wordprocessingInk" xmlns:wne="http://schemas.microsoft.com/office/word/2006/wordml" xmlns:wps="http://schemas.microsoft.com/office/word/2010/wordprocessingShape" mc:Ignorable="w14 w15 w16se w16cid wp14">
+<w:numbering xmlns:wpc="http://schemas.microsoft.com/office/word/2010/wordprocessingCanvas" xmlns:cx="http://schemas.microsoft.com/office/drawing/2014/chartex" xmlns:cx1="http://schemas.microsoft.com/office/drawing/2015/9/8/chartex" xmlns:cx2="http://schemas.microsoft.com/office/drawing/2015/10/21/chartex" xmlns:cx3="http://schemas.microsoft.com/office/drawing/2016/5/9/chartex" xmlns:cx4="http://schemas.microsoft.com/office/drawing/2016/5/10/chartex" xmlns:cx5="http://schemas.microsoft.com/office/drawing/2016/5/11/chartex" xmlns:cx6="http://schemas.microsoft.com/office/drawing/2016/5/12/chartex" xmlns:cx7="http://schemas.microsoft.com/office/drawing/2016/5/13/chartex" xmlns:cx8="http://schemas.microsoft.com/office/drawing/2016/5/14/chartex" xmlns:mc="http://schemas.openxmlformats.org/markup-compatibility/2006" xmlns:aink="http://schemas.microsoft.com/office/drawing/2016/ink" xmlns:am3d="http://schemas.microsoft.com/office/drawing/2017/model3d" xmlns:o="urn:schemas-microsoft-com:office:office" xmlns:oel="http://schemas.microsoft.com/office/2019/extlst" xmlns:r="http://schemas.openxmlformats.org/officeDocument/2006/relationships" xmlns:m="http://schemas.openxmlformats.org/officeDocument/2006/math" xmlns:v="urn:schemas-microsoft-com:vml" xmlns:wp14="http://schemas.microsoft.com/office/word/2010/wordprocessingDrawing" xmlns:wp="http://schemas.openxmlformats.org/drawingml/2006/wordprocessingDrawing" xmlns:w10="urn:schemas-microsoft-com:office:word" xmlns:w="http://schemas.openxmlformats.org/wordprocessingml/2006/main" xmlns:w14="http://schemas.microsoft.com/office/word/2010/wordml" xmlns:w15="http://schemas.microsoft.com/office/word/2012/wordml" xmlns:w16cex="http://schemas.microsoft.com/office/word/2018/wordml/cex" xmlns:w16cid="http://schemas.microsoft.com/office/word/2016/wordml/cid" xmlns:w16="http://schemas.microsoft.com/office/word/2018/wordml" xmlns:w16du="http://schemas.microsoft.com/office/word/2023/wordml/word16du" xmlns:w16sdtdh="http://schemas.microsoft.com/office/word/2020/wordml/sdtdatahash" xmlns:w16se="http://schemas.microsoft.com/office/word/2015/wordml/symex" xmlns:wpg="http://schemas.microsoft.com/office/word/2010/wordprocessingGroup" xmlns:wpi="http://schemas.microsoft.com/office/word/2010/wordprocessingInk" xmlns:wne="http://schemas.microsoft.com/office/word/2006/wordml" xmlns:wps="http://schemas.microsoft.com/office/word/2010/wordprocessingShape" mc:Ignorable="w14 w15 w16se w16cid w16 w16cex w16sdtdh w16du wp14">
   <w:abstractNum w:abstractNumId="0" w15:restartNumberingAfterBreak="0">
     <w:nsid w:val="FFFFFF1D"/>
     <w:multiLevelType w:val="multilevel"/>
@@ -541,24 +630,24 @@
       </w:rPr>
     </w:lvl>
   </w:abstractNum>
-  <w:num w:numId="1">
+  <w:num w:numId="1" w16cid:durableId="977033133">
     <w:abstractNumId w:val="0"/>
   </w:num>
 </w:numbering>
 </file>
 
 <file path=word/styles.xml><?xml version="1.0" encoding="utf-8"?>
-<w:styles xmlns:mc="http://schemas.openxmlformats.org/markup-compatibility/2006" xmlns:r="http://schemas.openxmlformats.org/officeDocument/2006/relationships" xmlns:w="http://schemas.openxmlformats.org/wordprocessingml/2006/main" xmlns:w14="http://schemas.microsoft.com/office/word/2010/wordml" xmlns:w15="http://schemas.microsoft.com/office/word/2012/wordml" xmlns:w16cid="http://schemas.microsoft.com/office/word/2016/wordml/cid" xmlns:w16se="http://schemas.microsoft.com/office/word/2015/wordml/symex" mc:Ignorable="w14 w15 w16se w16cid">
+<w:styles xmlns:mc="http://schemas.openxmlformats.org/markup-compatibility/2006" xmlns:r="http://schemas.openxmlformats.org/officeDocument/2006/relationships" xmlns:w="http://schemas.openxmlformats.org/wordprocessingml/2006/main" xmlns:w14="http://schemas.microsoft.com/office/word/2010/wordml" xmlns:w15="http://schemas.microsoft.com/office/word/2012/wordml" xmlns:w16cex="http://schemas.microsoft.com/office/word/2018/wordml/cex" xmlns:w16cid="http://schemas.microsoft.com/office/word/2016/wordml/cid" xmlns:w16="http://schemas.microsoft.com/office/word/2018/wordml" xmlns:w16du="http://schemas.microsoft.com/office/word/2023/wordml/word16du" xmlns:w16sdtdh="http://schemas.microsoft.com/office/word/2020/wordml/sdtdatahash" xmlns:w16se="http://schemas.microsoft.com/office/word/2015/wordml/symex" mc:Ignorable="w14 w15 w16se w16cid w16 w16cex w16sdtdh w16du">
   <w:docDefaults>
     <w:rPrDefault>
       <w:rPr>
         <w:rFonts w:ascii="Calibri" w:eastAsia="Calibri" w:hAnsi="Calibri" w:cs="Times New Roman"/>
-        <w:lang w:val="en-US" w:eastAsia="en-US" w:bidi="ar-SA"/>
+        <w:lang w:val="uk-UA" w:eastAsia="uk-UA" w:bidi="ar-SA"/>
       </w:rPr>
     </w:rPrDefault>
     <w:pPrDefault/>
   </w:docDefaults>
-  <w:latentStyles w:defLockedState="0" w:defUIPriority="99" w:defSemiHidden="0" w:defUnhideWhenUsed="0" w:defQFormat="0" w:count="375">
+  <w:latentStyles w:defLockedState="0" w:defUIPriority="99" w:defSemiHidden="0" w:defUnhideWhenUsed="0" w:defQFormat="0" w:count="376">
     <w:lsdException w:name="Normal" w:uiPriority="0" w:qFormat="1"/>
     <w:lsdException w:name="heading 1" w:uiPriority="9" w:qFormat="1"/>
     <w:lsdException w:name="heading 2" w:semiHidden="1" w:uiPriority="9" w:unhideWhenUsed="1" w:qFormat="1"/>
@@ -934,8 +1023,9 @@
     <w:lsdException w:name="Smart Hyperlink" w:semiHidden="1" w:unhideWhenUsed="1"/>
     <w:lsdException w:name="Hashtag" w:semiHidden="1" w:unhideWhenUsed="1"/>
     <w:lsdException w:name="Unresolved Mention" w:semiHidden="1" w:unhideWhenUsed="1"/>
+    <w:lsdException w:name="Smart Link" w:semiHidden="1" w:unhideWhenUsed="1"/>
   </w:latentStyles>
-  <w:style w:type="paragraph" w:default="1" w:styleId="Normal">
+  <w:style w:type="paragraph" w:default="1" w:styleId="a">
     <w:name w:val="Normal"/>
     <w:qFormat/>
     <w:rsid w:val="0072302E"/>
@@ -945,15 +1035,16 @@
     <w:rPr>
       <w:sz w:val="22"/>
       <w:szCs w:val="22"/>
+      <w:lang w:val="en-US" w:eastAsia="en-US"/>
     </w:rPr>
   </w:style>
-  <w:style w:type="character" w:default="1" w:styleId="DefaultParagraphFont">
+  <w:style w:type="character" w:default="1" w:styleId="a0">
     <w:name w:val="Default Paragraph Font"/>
     <w:uiPriority w:val="1"/>
     <w:semiHidden/>
     <w:unhideWhenUsed/>
   </w:style>
-  <w:style w:type="table" w:default="1" w:styleId="TableNormal">
+  <w:style w:type="table" w:default="1" w:styleId="a1">
     <w:name w:val="Normal Table"/>
     <w:uiPriority w:val="99"/>
     <w:semiHidden/>
@@ -968,13 +1059,13 @@
       </w:tblCellMar>
     </w:tblPr>
   </w:style>
-  <w:style w:type="numbering" w:default="1" w:styleId="NoList">
+  <w:style w:type="numbering" w:default="1" w:styleId="a2">
     <w:name w:val="No List"/>
     <w:uiPriority w:val="99"/>
     <w:semiHidden/>
     <w:unhideWhenUsed/>
   </w:style>
-  <w:style w:type="character" w:styleId="Strong">
+  <w:style w:type="character" w:styleId="a3">
     <w:name w:val="Strong"/>
     <w:uiPriority w:val="22"/>
     <w:qFormat/>
@@ -992,9 +1083,10 @@
     <w:rPr>
       <w:sz w:val="22"/>
       <w:szCs w:val="22"/>
+      <w:lang w:val="en-US" w:eastAsia="en-US"/>
     </w:rPr>
   </w:style>
-  <w:style w:type="character" w:styleId="Hyperlink">
+  <w:style w:type="character" w:styleId="a4">
     <w:name w:val="Hyperlink"/>
     <w:uiPriority w:val="99"/>
     <w:unhideWhenUsed/>
@@ -1013,15 +1105,15 @@
   </w:style>
   <w:style w:type="character" w:customStyle="1" w:styleId="apple-style-span">
     <w:name w:val="apple-style-span"/>
-    <w:basedOn w:val="DefaultParagraphFont"/>
+    <w:basedOn w:val="a0"/>
     <w:rsid w:val="00933597"/>
   </w:style>
   <w:style w:type="character" w:customStyle="1" w:styleId="apple-converted-space">
     <w:name w:val="apple-converted-space"/>
-    <w:basedOn w:val="DefaultParagraphFont"/>
+    <w:basedOn w:val="a0"/>
     <w:rsid w:val="00933597"/>
   </w:style>
-  <w:style w:type="character" w:styleId="CommentReference">
+  <w:style w:type="character" w:styleId="a5">
     <w:name w:val="annotation reference"/>
     <w:uiPriority w:val="99"/>
     <w:semiHidden/>
@@ -1032,10 +1124,10 @@
       <w:szCs w:val="16"/>
     </w:rPr>
   </w:style>
-  <w:style w:type="paragraph" w:styleId="CommentText">
+  <w:style w:type="paragraph" w:styleId="a6">
     <w:name w:val="annotation text"/>
-    <w:basedOn w:val="Normal"/>
-    <w:link w:val="CommentTextChar"/>
+    <w:basedOn w:val="a"/>
+    <w:link w:val="a7"/>
     <w:uiPriority w:val="99"/>
     <w:semiHidden/>
     <w:unhideWhenUsed/>
@@ -1045,19 +1137,19 @@
       <w:szCs w:val="20"/>
     </w:rPr>
   </w:style>
-  <w:style w:type="character" w:customStyle="1" w:styleId="CommentTextChar">
-    <w:name w:val="Comment Text Char"/>
-    <w:basedOn w:val="DefaultParagraphFont"/>
-    <w:link w:val="CommentText"/>
+  <w:style w:type="character" w:customStyle="1" w:styleId="a7">
+    <w:name w:val="Текст примітки Знак"/>
+    <w:basedOn w:val="a0"/>
+    <w:link w:val="a6"/>
     <w:uiPriority w:val="99"/>
     <w:semiHidden/>
     <w:rsid w:val="00A55D36"/>
   </w:style>
-  <w:style w:type="paragraph" w:styleId="CommentSubject">
+  <w:style w:type="paragraph" w:styleId="a8">
     <w:name w:val="annotation subject"/>
-    <w:basedOn w:val="CommentText"/>
-    <w:next w:val="CommentText"/>
-    <w:link w:val="CommentSubjectChar"/>
+    <w:basedOn w:val="a6"/>
+    <w:next w:val="a6"/>
+    <w:link w:val="a9"/>
     <w:uiPriority w:val="99"/>
     <w:semiHidden/>
     <w:unhideWhenUsed/>
@@ -1067,9 +1159,9 @@
       <w:bCs/>
     </w:rPr>
   </w:style>
-  <w:style w:type="character" w:customStyle="1" w:styleId="CommentSubjectChar">
-    <w:name w:val="Comment Subject Char"/>
-    <w:link w:val="CommentSubject"/>
+  <w:style w:type="character" w:customStyle="1" w:styleId="a9">
+    <w:name w:val="Тема примітки Знак"/>
+    <w:link w:val="a8"/>
     <w:uiPriority w:val="99"/>
     <w:semiHidden/>
     <w:rsid w:val="00A55D36"/>
@@ -1078,10 +1170,10 @@
       <w:bCs/>
     </w:rPr>
   </w:style>
-  <w:style w:type="paragraph" w:styleId="BalloonText">
+  <w:style w:type="paragraph" w:styleId="aa">
     <w:name w:val="Balloon Text"/>
-    <w:basedOn w:val="Normal"/>
-    <w:link w:val="BalloonTextChar"/>
+    <w:basedOn w:val="a"/>
+    <w:link w:val="ab"/>
     <w:uiPriority w:val="99"/>
     <w:semiHidden/>
     <w:unhideWhenUsed/>
@@ -1095,9 +1187,9 @@
       <w:szCs w:val="16"/>
     </w:rPr>
   </w:style>
-  <w:style w:type="character" w:customStyle="1" w:styleId="BalloonTextChar">
-    <w:name w:val="Balloon Text Char"/>
-    <w:link w:val="BalloonText"/>
+  <w:style w:type="character" w:customStyle="1" w:styleId="ab">
+    <w:name w:val="Текст у виносці Знак"/>
+    <w:link w:val="aa"/>
     <w:uiPriority w:val="99"/>
     <w:semiHidden/>
     <w:rsid w:val="00A55D36"/>
@@ -1107,7 +1199,7 @@
       <w:szCs w:val="16"/>
     </w:rPr>
   </w:style>
-  <w:style w:type="character" w:styleId="Emphasis">
+  <w:style w:type="character" w:styleId="ac">
     <w:name w:val="Emphasis"/>
     <w:uiPriority w:val="20"/>
     <w:qFormat/>
@@ -1115,6 +1207,17 @@
     <w:rPr>
       <w:i/>
       <w:iCs/>
+    </w:rPr>
+  </w:style>
+  <w:style w:type="character" w:styleId="ad">
+    <w:name w:val="Unresolved Mention"/>
+    <w:uiPriority w:val="99"/>
+    <w:semiHidden/>
+    <w:unhideWhenUsed/>
+    <w:rsid w:val="004B55CE"/>
+    <w:rPr>
+      <w:color w:val="605E5C"/>
+      <w:shd w:val="clear" w:color="auto" w:fill="E1DFDD"/>
     </w:rPr>
   </w:style>
 </w:styles>

</xml_diff>

<commit_message>
feat: thank You Lord Jesus Christ please take me Home Father GOD i cant take this wicked world and this life anymore Lord Jesus please take me Home Lord GOD
Lord Jesus Christ thank You so much for being with me always and forever Lord GOD thank You Lord Jesus Christ
</commit_message>
<xml_diff>
--- a/Translating the Bible/GotQuestion.com Articles/Group 98/translated/Old-Testament-sacrifices_Ukrainian.docx
+++ b/Translating the Bible/GotQuestion.com Articles/Group 98/translated/Old-Testament-sacrifices_Ukrainian.docx
@@ -350,7 +350,13 @@
           <w:color w:val="000000"/>
         </w:rPr>
         <w:br/>
-        <w:t xml:space="preserve">There were two mandatory sacrifices in the Old Testament Law. The first was the sin offering. The </w:t>
+      </w:r>
+      <w:r>
+        <w:rPr>
+          <w:rFonts w:cs="Calibri"/>
+          <w:color w:val="000000"/>
+        </w:rPr>
+        <w:t xml:space="preserve">У Старозавітному Законі було дві обов'язкові жертви. Першою була жертва за гріх. Метою жертви </w:t>
       </w:r>
       <w:r>
         <w:rPr>
@@ -358,51 +364,113 @@
           <w:color w:val="000000"/>
         </w:rPr>
         <w:lastRenderedPageBreak/>
-        <w:t>purpose of the sin offering was to atone for sin and cleanse from defilement. There were five possible elements of a sin sacrifice—a young bull, a male goat, a female goat, a dove/pigeon, or 1/10 ephah of fine flour. The type of animal depended on the identity and financial situation of the giver. A female goat was the sin offering for the common person, fine flour was the sacrifice of the very poor, a young bull was offered for the high priest and the congregation as a whole, and so on. These sacrifices each had specific instructions for what to do with the blood of the animal during the ceremony. The fatty portions and lobe of the liver and kidneys were given to God (burnt); the rest of the animal was either totally burned on the altar and the ashes thrown outside the camp (in atoning for the high priest and congregation), or eaten within the tabernacle court.</w:t>
-      </w:r>
-      <w:r>
-        <w:rPr>
-          <w:rFonts w:cs="Calibri"/>
-          <w:color w:val="000000"/>
-        </w:rPr>
-        <w:br/>
-      </w:r>
-      <w:r>
-        <w:rPr>
-          <w:rFonts w:cs="Calibri"/>
-          <w:color w:val="000000"/>
-        </w:rPr>
-        <w:br/>
-        <w:t>The other mandatory sacrifice was the trespass offering, and this sacrifice was exclusively a ram. The trespass offering was given as atonement for unintentional sins that required reimbursement to an offended party, and also as a cleansing from defiling sins or physical maladies. Again, the fat portions, kidneys, and liver were offered to God, and the remainder of the ram had to be eaten inside the court of the tabernacle.</w:t>
-      </w:r>
-      <w:r>
-        <w:rPr>
-          <w:rFonts w:cs="Calibri"/>
-          <w:color w:val="000000"/>
-        </w:rPr>
-        <w:br/>
-      </w:r>
-      <w:r>
-        <w:rPr>
-          <w:rFonts w:cs="Calibri"/>
-          <w:color w:val="000000"/>
-        </w:rPr>
-        <w:br/>
-        <w:t>The sacrifices in the Old Testament pointed forward to the perfect and final sacrifice of Christ. As with the rest of the Law, the sacrifices were “a shadow of the things that were to come; the reality, however, is found in Christ” (Colossians 2:17). Christians today recognize Christ’s atoning death on the cross as the only needed sacrifice for sin, offered once for all (Hebrews 10:1–1</w:t>
-      </w:r>
-      <w:r>
-        <w:rPr>
-          <w:rFonts w:cs="Calibri"/>
-          <w:color w:val="000000"/>
-        </w:rPr>
-        <w:t>8</w:t>
-      </w:r>
-      <w:r>
-        <w:rPr>
-          <w:rFonts w:cs="Calibri"/>
-          <w:color w:val="000000"/>
-        </w:rPr>
-        <w:t>). His death opened the “holy place” for us (Hebrews 10:19–22) so that we can freely enter God’s presence and offer our “sacrifice of praise” (Hebrews 13:15; cf. 9:11–28; 4:14—5:10).</w:t>
+        <w:t>за гріх було спокутувати гріх і очиститися від осквернення. Існувало п'ять можливих елементів жертви за гріх: молодий бичок, козел-самець, коза-самка, голуб/голубка або 1/10 ефи тонкого помелу борошна. Вид тварини залежав від особи та фінансового становища жертводавця. Коза була жертвою за гріх для простої людини, борошно вищого ґатунку - для дуже бідних, молодий бичок - для первосвященика і всієї громади, і так далі. Кожне з цих жертвоприношень мало особливі інструкції щодо того, що робити з кров'ю тварини під час церемонії. Жирні частини, частки печінки та нирок віддавали Богові (спалювали); решту тварини або повністю спалювали на жертовнику, а попіл викидали за межі табору (як спокуту за первосвященика та громаду), або з'їдали на подвір'ї скинії.</w:t>
+      </w:r>
+      <w:r>
+        <w:rPr>
+          <w:rFonts w:cs="Calibri"/>
+          <w:color w:val="000000"/>
+        </w:rPr>
+        <w:br/>
+      </w:r>
+      <w:r>
+        <w:rPr>
+          <w:rFonts w:cs="Calibri"/>
+          <w:color w:val="000000"/>
+        </w:rPr>
+        <w:br/>
+      </w:r>
+      <w:r>
+        <w:rPr>
+          <w:rFonts w:cs="Calibri"/>
+          <w:color w:val="000000"/>
+        </w:rPr>
+        <w:t>Іншою обов'язковою жертвою була жертва за гріх, і цією жертвою було виключно ягня. Жертва за провину приносилася як спокута за ненавмисні гріхи, які вимагали відшкодування скривдженому, а також як очищення від гріхів, що оскверняють, або фізичних хвороб. Знову ж таки, жирні частини, нирки і печінку приносили в жертву Богові, а решту ягняти треба було з'їсти на подвір'ї скинії.</w:t>
+      </w:r>
+      <w:r>
+        <w:rPr>
+          <w:rFonts w:cs="Calibri"/>
+          <w:color w:val="000000"/>
+        </w:rPr>
+        <w:br/>
+      </w:r>
+      <w:r>
+        <w:rPr>
+          <w:rFonts w:cs="Calibri"/>
+          <w:color w:val="000000"/>
+        </w:rPr>
+        <w:br/>
+      </w:r>
+      <w:r>
+        <w:rPr>
+          <w:rFonts w:cs="Calibri"/>
+          <w:color w:val="000000"/>
+        </w:rPr>
+        <w:t>Жертвоприношення в Старому Завіті слугували передвісником досконалої і остаточної жертви Христа. Як і решта Закону, жертвоприношення були "тінню, ознакою прийдешнього, але нове вчення приходить з Христом" (</w:t>
+      </w:r>
+      <w:hyperlink r:id="rId12" w:history="1">
+        <w:r>
+          <w:rPr>
+            <w:rStyle w:val="a4"/>
+            <w:rFonts w:cs="Calibri"/>
+          </w:rPr>
+          <w:t>Колосян 2:17</w:t>
+        </w:r>
+      </w:hyperlink>
+      <w:r>
+        <w:rPr>
+          <w:rFonts w:cs="Calibri"/>
+          <w:color w:val="000000"/>
+        </w:rPr>
+        <w:t>). Сьогодні Християни визнають спокутну смерть Христа на хресті як єдину необхідну жертву за гріх, принесену одноразово і назавжди (</w:t>
+      </w:r>
+      <w:hyperlink r:id="rId13" w:history="1">
+        <w:r>
+          <w:rPr>
+            <w:rStyle w:val="a4"/>
+            <w:rFonts w:cs="Calibri"/>
+          </w:rPr>
+          <w:t>Євреїв 10:1-18</w:t>
+        </w:r>
+      </w:hyperlink>
+      <w:r>
+        <w:rPr>
+          <w:rFonts w:cs="Calibri"/>
+          <w:color w:val="000000"/>
+        </w:rPr>
+        <w:t>). Його смерть відкрила для нас "святе місце" (</w:t>
+      </w:r>
+      <w:hyperlink r:id="rId14" w:history="1">
+        <w:r>
+          <w:rPr>
+            <w:rStyle w:val="a4"/>
+            <w:rFonts w:cs="Calibri"/>
+          </w:rPr>
+          <w:t>Євреїв 10:19-22</w:t>
+        </w:r>
+      </w:hyperlink>
+      <w:r>
+        <w:rPr>
+          <w:rFonts w:cs="Calibri"/>
+          <w:color w:val="000000"/>
+        </w:rPr>
+        <w:t>), аби ми могли вільно увійти в Божу присутність і принести нашу "жертву хвали" (</w:t>
+      </w:r>
+      <w:hyperlink r:id="rId15" w:history="1">
+        <w:r>
+          <w:rPr>
+            <w:rStyle w:val="a4"/>
+            <w:rFonts w:cs="Calibri"/>
+          </w:rPr>
+          <w:t>Євреїв 13:15; порівняйте 9:11-28; 4:14-5:10</w:t>
+        </w:r>
+      </w:hyperlink>
+      <w:r>
+        <w:rPr>
+          <w:rFonts w:cs="Calibri"/>
+          <w:color w:val="000000"/>
+        </w:rPr>
+        <w:t>).</w:t>
       </w:r>
     </w:p>
     <w:p>

</xml_diff>